<commit_message>
updated templates to demonstrate how images can be added
</commit_message>
<xml_diff>
--- a/lit-review.docx
+++ b/lit-review.docx
@@ -804,6 +804,61 @@
       </w:r>
       <w:r>
         <w:t xml:space="preserve">beans.</w:t>
+      </w:r>
+    </w:p>
+    <w:p>
+      <w:pPr>
+        <w:pStyle w:val="FigureWithCaption"/>
+      </w:pPr>
+      <w:r>
+        <w:drawing>
+          <wp:inline>
+            <wp:extent cx="5334000" cy="4129701"/>
+            <wp:effectExtent b="0" l="0" r="0" t="0"/>
+            <wp:docPr descr="Cupcake Ipsum" id="1" name="Picture"/>
+            <a:graphic>
+              <a:graphicData uri="http://schemas.openxmlformats.org/drawingml/2006/picture">
+                <pic:pic>
+                  <pic:nvPicPr>
+                    <pic:cNvPr descr="survey/appendix/printout1.png" id="0" name="Picture"/>
+                    <pic:cNvPicPr>
+                      <a:picLocks noChangeArrowheads="1" noChangeAspect="1"/>
+                    </pic:cNvPicPr>
+                  </pic:nvPicPr>
+                  <pic:blipFill>
+                    <a:blip r:embed="rId32"/>
+                    <a:stretch>
+                      <a:fillRect/>
+                    </a:stretch>
+                  </pic:blipFill>
+                  <pic:spPr bwMode="auto">
+                    <a:xfrm>
+                      <a:off x="0" y="0"/>
+                      <a:ext cx="5334000" cy="4129701"/>
+                    </a:xfrm>
+                    <a:prstGeom prst="rect">
+                      <a:avLst/>
+                    </a:prstGeom>
+                    <a:noFill/>
+                    <a:ln w="9525">
+                      <a:noFill/>
+                      <a:headEnd/>
+                      <a:tailEnd/>
+                    </a:ln>
+                  </pic:spPr>
+                </pic:pic>
+              </a:graphicData>
+            </a:graphic>
+          </wp:inline>
+        </w:drawing>
+      </w:r>
+    </w:p>
+    <w:p>
+      <w:pPr>
+        <w:pStyle w:val="ImageCaption"/>
+      </w:pPr>
+      <w:r>
+        <w:t xml:space="preserve">Cupcake Ipsum</w:t>
       </w:r>
     </w:p>
     <w:sectPr/>
@@ -914,7 +969,7 @@
     </w:lvl>
   </w:abstractNum>
   <w:abstractNum w:abstractNumId="990">
-    <w:nsid w:val="c99b505c"/>
+    <w:nsid w:val="f434d9d7"/>
     <w:multiLevelType w:val="multilevel"/>
     <w:lvl w:ilvl="0">
       <w:numFmt w:val="bullet"/>

</xml_diff>